<commit_message>
Added Sunday's virtual standup
</commit_message>
<xml_diff>
--- a/Scrum Standups and other notes/StandUps.docx
+++ b/Scrum Standups and other notes/StandUps.docx
@@ -1481,9 +1481,231 @@
       <w:r>
         <w:t>Austin</w:t>
       </w:r>
+    </w:p>
+    <w:p>
+      <w:pPr>
+        <w:pStyle w:val="ListParagraph"/>
+        <w:numPr>
+          <w:ilvl w:val="2"/>
+          <w:numId w:val="1"/>
+        </w:numPr>
+      </w:pPr>
+      <w:r>
+        <w:t>Absent</w:t>
+      </w:r>
       <w:bookmarkStart w:id="0" w:name="_GoBack"/>
       <w:bookmarkEnd w:id="0"/>
     </w:p>
+    <w:p>
+      <w:pPr>
+        <w:pStyle w:val="ListParagraph"/>
+        <w:numPr>
+          <w:ilvl w:val="0"/>
+          <w:numId w:val="1"/>
+        </w:numPr>
+      </w:pPr>
+      <w:r>
+        <w:t>12/11</w:t>
+      </w:r>
+      <w:r>
+        <w:t>/17</w:t>
+      </w:r>
+    </w:p>
+    <w:p>
+      <w:pPr>
+        <w:pStyle w:val="ListParagraph"/>
+        <w:numPr>
+          <w:ilvl w:val="1"/>
+          <w:numId w:val="1"/>
+        </w:numPr>
+      </w:pPr>
+      <w:r>
+        <w:t>Kent</w:t>
+      </w:r>
+    </w:p>
+    <w:p>
+      <w:pPr>
+        <w:pStyle w:val="ListParagraph"/>
+        <w:numPr>
+          <w:ilvl w:val="2"/>
+          <w:numId w:val="1"/>
+        </w:numPr>
+      </w:pPr>
+      <w:r>
+        <w:t xml:space="preserve">Yesterday </w:t>
+      </w:r>
+      <w:r>
+        <w:t>–</w:t>
+      </w:r>
+      <w:r>
+        <w:t xml:space="preserve"> </w:t>
+      </w:r>
+      <w:r>
+        <w:t>Active player working and draw card almost working</w:t>
+      </w:r>
+    </w:p>
+    <w:p>
+      <w:pPr>
+        <w:pStyle w:val="ListParagraph"/>
+        <w:numPr>
+          <w:ilvl w:val="2"/>
+          <w:numId w:val="1"/>
+        </w:numPr>
+      </w:pPr>
+      <w:r>
+        <w:t xml:space="preserve">Today </w:t>
+      </w:r>
+      <w:r>
+        <w:t xml:space="preserve">–Finish </w:t>
+      </w:r>
+      <w:proofErr w:type="spellStart"/>
+      <w:r>
+        <w:t>GoFish</w:t>
+      </w:r>
+      <w:proofErr w:type="spellEnd"/>
+    </w:p>
+    <w:p>
+      <w:pPr>
+        <w:pStyle w:val="ListParagraph"/>
+        <w:numPr>
+          <w:ilvl w:val="1"/>
+          <w:numId w:val="1"/>
+        </w:numPr>
+      </w:pPr>
+      <w:r>
+        <w:t>Tre</w:t>
+      </w:r>
+    </w:p>
+    <w:p>
+      <w:pPr>
+        <w:pStyle w:val="ListParagraph"/>
+        <w:numPr>
+          <w:ilvl w:val="2"/>
+          <w:numId w:val="1"/>
+        </w:numPr>
+      </w:pPr>
+      <w:r>
+        <w:t xml:space="preserve">Yesterday - </w:t>
+      </w:r>
+      <w:r>
+        <w:t>Nothing</w:t>
+      </w:r>
+    </w:p>
+    <w:p>
+      <w:pPr>
+        <w:pStyle w:val="ListParagraph"/>
+        <w:numPr>
+          <w:ilvl w:val="2"/>
+          <w:numId w:val="1"/>
+        </w:numPr>
+      </w:pPr>
+      <w:r>
+        <w:t xml:space="preserve">Today – </w:t>
+      </w:r>
+      <w:r>
+        <w:t>Finish War</w:t>
+      </w:r>
+    </w:p>
+    <w:p>
+      <w:pPr>
+        <w:pStyle w:val="ListParagraph"/>
+        <w:numPr>
+          <w:ilvl w:val="1"/>
+          <w:numId w:val="1"/>
+        </w:numPr>
+      </w:pPr>
+      <w:r>
+        <w:lastRenderedPageBreak/>
+        <w:t>Dylan</w:t>
+      </w:r>
+    </w:p>
+    <w:p>
+      <w:pPr>
+        <w:pStyle w:val="ListParagraph"/>
+        <w:numPr>
+          <w:ilvl w:val="2"/>
+          <w:numId w:val="1"/>
+        </w:numPr>
+      </w:pPr>
+      <w:r>
+        <w:t xml:space="preserve">Yesterday – </w:t>
+      </w:r>
+      <w:r>
+        <w:t>Create War GUI</w:t>
+      </w:r>
+    </w:p>
+    <w:p>
+      <w:pPr>
+        <w:pStyle w:val="ListParagraph"/>
+        <w:numPr>
+          <w:ilvl w:val="2"/>
+          <w:numId w:val="1"/>
+        </w:numPr>
+      </w:pPr>
+      <w:r>
+        <w:t xml:space="preserve">Today – </w:t>
+      </w:r>
+      <w:r>
+        <w:t xml:space="preserve">Help Kent and Tre on finishing War and </w:t>
+      </w:r>
+      <w:proofErr w:type="spellStart"/>
+      <w:r>
+        <w:t>GoFish</w:t>
+      </w:r>
+      <w:proofErr w:type="spellEnd"/>
+      <w:r>
+        <w:t xml:space="preserve"> with save and load</w:t>
+      </w:r>
+    </w:p>
+    <w:p>
+      <w:pPr>
+        <w:pStyle w:val="ListParagraph"/>
+        <w:numPr>
+          <w:ilvl w:val="1"/>
+          <w:numId w:val="1"/>
+        </w:numPr>
+      </w:pPr>
+      <w:r>
+        <w:t>Elena</w:t>
+      </w:r>
+    </w:p>
+    <w:p>
+      <w:pPr>
+        <w:pStyle w:val="ListParagraph"/>
+        <w:numPr>
+          <w:ilvl w:val="2"/>
+          <w:numId w:val="1"/>
+        </w:numPr>
+      </w:pPr>
+      <w:r>
+        <w:t>Absent</w:t>
+      </w:r>
+    </w:p>
+    <w:p>
+      <w:pPr>
+        <w:pStyle w:val="ListParagraph"/>
+        <w:numPr>
+          <w:ilvl w:val="1"/>
+          <w:numId w:val="1"/>
+        </w:numPr>
+      </w:pPr>
+      <w:r>
+        <w:t>Austin</w:t>
+      </w:r>
+    </w:p>
+    <w:p>
+      <w:pPr>
+        <w:pStyle w:val="ListParagraph"/>
+        <w:numPr>
+          <w:ilvl w:val="2"/>
+          <w:numId w:val="1"/>
+        </w:numPr>
+      </w:pPr>
+      <w:r>
+        <w:t>Absent</w:t>
+      </w:r>
+    </w:p>
+    <w:p/>
     <w:sectPr>
       <w:pgSz w:w="12240" w:h="15840"/>
       <w:pgMar w:top="1440" w:right="1440" w:bottom="1440" w:left="1440" w:header="720" w:footer="720" w:gutter="0"/>

</xml_diff>